<commit_message>
Fix lab №2 v2
</commit_message>
<xml_diff>
--- a/Лабораторні роботи/ТСПП2_Alexander Seleznev_KN_19_2.docx
+++ b/Лабораторні роботи/ТСПП2_Alexander Seleznev_KN_19_2.docx
@@ -352,10 +352,9 @@
           <w:b/>
           <w:sz w:val="28"/>
           <w:szCs w:val="28"/>
-        </w:rPr>
-      </w:pPr>
-      <w:bookmarkStart w:id="0" w:name="_GoBack"/>
-      <w:bookmarkEnd w:id="0"/>
+          <w:lang w:val="ru-RU"/>
+        </w:rPr>
+      </w:pPr>
     </w:p>
     <w:p>
       <w:pPr>
@@ -557,6 +556,8 @@
           <w:lang w:val="uk-UA"/>
         </w:rPr>
       </w:pPr>
+      <w:bookmarkStart w:id="0" w:name="_GoBack"/>
+      <w:bookmarkEnd w:id="0"/>
     </w:p>
     <w:p>
       <w:pPr>
@@ -585,9 +586,9 @@
         </w:rPr>
         <w:drawing>
           <wp:inline distT="0" distB="0" distL="114300" distR="114300">
-            <wp:extent cx="6839585" cy="4942840"/>
-            <wp:effectExtent l="0" t="0" r="18415" b="10160"/>
-            <wp:docPr id="2" name="Изображение 2" descr="Untitled.vpd (4)"/>
+            <wp:extent cx="6831965" cy="4086225"/>
+            <wp:effectExtent l="0" t="0" r="6985" b="9525"/>
+            <wp:docPr id="5" name="Изображение 5" descr="Untitled.vpd (6)"/>
             <wp:cNvGraphicFramePr>
               <a:graphicFrameLocks xmlns:a="http://schemas.openxmlformats.org/drawingml/2006/main" noChangeAspect="1"/>
             </wp:cNvGraphicFramePr>
@@ -595,7 +596,7 @@
               <a:graphicData uri="http://schemas.openxmlformats.org/drawingml/2006/picture">
                 <pic:pic xmlns:pic="http://schemas.openxmlformats.org/drawingml/2006/picture">
                   <pic:nvPicPr>
-                    <pic:cNvPr id="2" name="Изображение 2" descr="Untitled.vpd (4)"/>
+                    <pic:cNvPr id="5" name="Изображение 5" descr="Untitled.vpd (6)"/>
                     <pic:cNvPicPr>
                       <a:picLocks noChangeAspect="1"/>
                     </pic:cNvPicPr>
@@ -609,7 +610,7 @@
                   <pic:spPr>
                     <a:xfrm>
                       <a:off x="0" y="0"/>
-                      <a:ext cx="6839585" cy="4942840"/>
+                      <a:ext cx="6831965" cy="4086225"/>
                     </a:xfrm>
                     <a:prstGeom prst="rect">
                       <a:avLst/>

</xml_diff>

<commit_message>
Fix Lab №2 v3
</commit_message>
<xml_diff>
--- a/Лабораторні роботи/ТСПП2_Alexander Seleznev_KN_19_2.docx
+++ b/Лабораторні роботи/ТСПП2_Alexander Seleznev_KN_19_2.docx
@@ -556,8 +556,6 @@
           <w:lang w:val="uk-UA"/>
         </w:rPr>
       </w:pPr>
-      <w:bookmarkStart w:id="0" w:name="_GoBack"/>
-      <w:bookmarkEnd w:id="0"/>
     </w:p>
     <w:p>
       <w:pPr>
@@ -586,9 +584,9 @@
         </w:rPr>
         <w:drawing>
           <wp:inline distT="0" distB="0" distL="114300" distR="114300">
-            <wp:extent cx="6831965" cy="4086225"/>
-            <wp:effectExtent l="0" t="0" r="6985" b="9525"/>
-            <wp:docPr id="5" name="Изображение 5" descr="Untitled.vpd (6)"/>
+            <wp:extent cx="6837680" cy="3938270"/>
+            <wp:effectExtent l="0" t="0" r="1270" b="5080"/>
+            <wp:docPr id="6" name="Изображение 6" descr="Untitled.vpd (7)"/>
             <wp:cNvGraphicFramePr>
               <a:graphicFrameLocks xmlns:a="http://schemas.openxmlformats.org/drawingml/2006/main" noChangeAspect="1"/>
             </wp:cNvGraphicFramePr>
@@ -596,7 +594,7 @@
               <a:graphicData uri="http://schemas.openxmlformats.org/drawingml/2006/picture">
                 <pic:pic xmlns:pic="http://schemas.openxmlformats.org/drawingml/2006/picture">
                   <pic:nvPicPr>
-                    <pic:cNvPr id="5" name="Изображение 5" descr="Untitled.vpd (6)"/>
+                    <pic:cNvPr id="6" name="Изображение 6" descr="Untitled.vpd (7)"/>
                     <pic:cNvPicPr>
                       <a:picLocks noChangeAspect="1"/>
                     </pic:cNvPicPr>
@@ -610,7 +608,7 @@
                   <pic:spPr>
                     <a:xfrm>
                       <a:off x="0" y="0"/>
-                      <a:ext cx="6831965" cy="4086225"/>
+                      <a:ext cx="6837680" cy="3938270"/>
                     </a:xfrm>
                     <a:prstGeom prst="rect">
                       <a:avLst/>
@@ -622,6 +620,8 @@
           </wp:inline>
         </w:drawing>
       </w:r>
+      <w:bookmarkStart w:id="0" w:name="_GoBack"/>
+      <w:bookmarkEnd w:id="0"/>
     </w:p>
     <w:p>
       <w:pPr>

</xml_diff>

<commit_message>
Fix Lab №3 v3
</commit_message>
<xml_diff>
--- a/Лабораторні роботи/ТСПП2_Alexander Seleznev_KN_19_2.docx
+++ b/Лабораторні роботи/ТСПП2_Alexander Seleznev_KN_19_2.docx
@@ -584,9 +584,9 @@
         </w:rPr>
         <w:drawing>
           <wp:inline distT="0" distB="0" distL="114300" distR="114300">
-            <wp:extent cx="6837680" cy="3938270"/>
-            <wp:effectExtent l="0" t="0" r="1270" b="5080"/>
-            <wp:docPr id="6" name="Изображение 6" descr="Untitled.vpd (7)"/>
+            <wp:extent cx="6831965" cy="3882390"/>
+            <wp:effectExtent l="0" t="0" r="6985" b="3810"/>
+            <wp:docPr id="7" name="Изображение 7" descr="Untitled.vpd (8)"/>
             <wp:cNvGraphicFramePr>
               <a:graphicFrameLocks xmlns:a="http://schemas.openxmlformats.org/drawingml/2006/main" noChangeAspect="1"/>
             </wp:cNvGraphicFramePr>
@@ -594,7 +594,7 @@
               <a:graphicData uri="http://schemas.openxmlformats.org/drawingml/2006/picture">
                 <pic:pic xmlns:pic="http://schemas.openxmlformats.org/drawingml/2006/picture">
                   <pic:nvPicPr>
-                    <pic:cNvPr id="6" name="Изображение 6" descr="Untitled.vpd (7)"/>
+                    <pic:cNvPr id="7" name="Изображение 7" descr="Untitled.vpd (8)"/>
                     <pic:cNvPicPr>
                       <a:picLocks noChangeAspect="1"/>
                     </pic:cNvPicPr>
@@ -608,7 +608,7 @@
                   <pic:spPr>
                     <a:xfrm>
                       <a:off x="0" y="0"/>
-                      <a:ext cx="6837680" cy="3938270"/>
+                      <a:ext cx="6831965" cy="3882390"/>
                     </a:xfrm>
                     <a:prstGeom prst="rect">
                       <a:avLst/>

</xml_diff>